<commit_message>
viele offen umtrucktureiern immer neue instanzen erstellen von lisener und audio und aound ...
</commit_message>
<xml_diff>
--- a/Dokumentation/Vorgehensweise.docx
+++ b/Dokumentation/Vorgehensweise.docx
@@ -9,8 +9,14 @@
           <w:ilvl w:val="0"/>
           <w:numId w:val="1"/>
         </w:numPr>
-      </w:pPr>
-      <w:r>
+        <w:rPr>
+          <w:color w:val="41A709"/>
+        </w:rPr>
+      </w:pPr>
+      <w:r>
+        <w:rPr>
+          <w:color w:val="41A709"/>
+        </w:rPr>
         <w:t>Audio abspielen</w:t>
       </w:r>
     </w:p>
@@ -43,24 +49,42 @@
           <w:ilvl w:val="1"/>
           <w:numId w:val="1"/>
         </w:numPr>
-      </w:pPr>
-      <w:r>
+        <w:rPr>
+          <w:color w:val="41A709"/>
+        </w:rPr>
+      </w:pPr>
+      <w:r>
+        <w:rPr>
+          <w:color w:val="41A709"/>
+        </w:rPr>
         <w:t xml:space="preserve">Knöpfe: </w:t>
       </w:r>
       <w:proofErr w:type="spellStart"/>
       <w:r>
+        <w:rPr>
+          <w:color w:val="41A709"/>
+        </w:rPr>
         <w:t>start</w:t>
       </w:r>
       <w:proofErr w:type="spellEnd"/>
       <w:r>
+        <w:rPr>
+          <w:color w:val="41A709"/>
+        </w:rPr>
         <w:t xml:space="preserve">, stopp, pause, </w:t>
       </w:r>
       <w:proofErr w:type="spellStart"/>
       <w:r>
+        <w:rPr>
+          <w:color w:val="41A709"/>
+        </w:rPr>
         <w:t>file</w:t>
       </w:r>
       <w:proofErr w:type="spellEnd"/>
       <w:r>
+        <w:rPr>
+          <w:color w:val="41A709"/>
+        </w:rPr>
         <w:t xml:space="preserve">; </w:t>
       </w:r>
     </w:p>
@@ -75,11 +99,96 @@
       <w:r>
         <w:t xml:space="preserve">Anzeige für </w:t>
       </w:r>
-      <w:proofErr w:type="spellStart"/>
-      <w:r>
-        <w:t>performance</w:t>
-      </w:r>
-      <w:proofErr w:type="spellEnd"/>
+      <w:r>
+        <w:t>Performance</w:t>
+      </w:r>
+    </w:p>
+    <w:p>
+      <w:pPr>
+        <w:pStyle w:val="Listenabsatz"/>
+        <w:numPr>
+          <w:ilvl w:val="1"/>
+          <w:numId w:val="1"/>
+        </w:numPr>
+        <w:rPr>
+          <w:color w:val="41A709"/>
+        </w:rPr>
+      </w:pPr>
+      <w:proofErr w:type="spellStart"/>
+      <w:r>
+        <w:rPr>
+          <w:color w:val="41A709"/>
+        </w:rPr>
+        <w:t>Css</w:t>
+      </w:r>
+      <w:proofErr w:type="spellEnd"/>
+      <w:r>
+        <w:rPr>
+          <w:color w:val="41A709"/>
+        </w:rPr>
+        <w:t xml:space="preserve"> Design-Anpassung</w:t>
+      </w:r>
+    </w:p>
+    <w:p>
+      <w:pPr>
+        <w:pStyle w:val="Listenabsatz"/>
+        <w:numPr>
+          <w:ilvl w:val="1"/>
+          <w:numId w:val="1"/>
+        </w:numPr>
+        <w:rPr>
+          <w:color w:val="41A709"/>
+        </w:rPr>
+      </w:pPr>
+      <w:proofErr w:type="spellStart"/>
+      <w:r>
+        <w:rPr>
+          <w:color w:val="41A709"/>
+        </w:rPr>
+        <w:t>Css</w:t>
+      </w:r>
+      <w:proofErr w:type="spellEnd"/>
+      <w:r>
+        <w:rPr>
+          <w:color w:val="41A709"/>
+        </w:rPr>
+        <w:t xml:space="preserve"> Animationen</w:t>
+      </w:r>
+    </w:p>
+    <w:p>
+      <w:pPr>
+        <w:pStyle w:val="Listenabsatz"/>
+        <w:numPr>
+          <w:ilvl w:val="1"/>
+          <w:numId w:val="1"/>
+        </w:numPr>
+        <w:rPr>
+          <w:color w:val="41A709"/>
+        </w:rPr>
+      </w:pPr>
+      <w:r>
+        <w:rPr>
+          <w:color w:val="41A709"/>
+        </w:rPr>
+        <w:t xml:space="preserve">Ladebalken </w:t>
+      </w:r>
+    </w:p>
+    <w:p>
+      <w:pPr>
+        <w:pStyle w:val="Listenabsatz"/>
+        <w:numPr>
+          <w:ilvl w:val="1"/>
+          <w:numId w:val="1"/>
+        </w:numPr>
+      </w:pPr>
+      <w:r>
+        <w:t xml:space="preserve">Datei auswählen???? Oder zumindest eine Auswahl </w:t>
+      </w:r>
+      <w:proofErr w:type="gramStart"/>
+      <w:r>
+        <w:t>bereit stellen</w:t>
+      </w:r>
+      <w:proofErr w:type="gramEnd"/>
     </w:p>
     <w:p>
       <w:pPr>
@@ -88,26 +197,50 @@
           <w:ilvl w:val="0"/>
           <w:numId w:val="1"/>
         </w:numPr>
-      </w:pPr>
-      <w:r>
+        <w:rPr>
+          <w:color w:val="FFC000"/>
+        </w:rPr>
+      </w:pPr>
+      <w:r>
+        <w:rPr>
+          <w:color w:val="FFC000"/>
+        </w:rPr>
         <w:t xml:space="preserve">Audio </w:t>
       </w:r>
       <w:proofErr w:type="spellStart"/>
       <w:r>
+        <w:rPr>
+          <w:color w:val="FFC000"/>
+        </w:rPr>
         <w:t>loader</w:t>
       </w:r>
       <w:proofErr w:type="spellEnd"/>
       <w:r>
+        <w:rPr>
+          <w:color w:val="FFC000"/>
+        </w:rPr>
         <w:t xml:space="preserve"> </w:t>
       </w:r>
       <w:proofErr w:type="spellStart"/>
       <w:r>
+        <w:rPr>
+          <w:color w:val="FFC000"/>
+        </w:rPr>
         <w:t>etc</w:t>
       </w:r>
       <w:proofErr w:type="spellEnd"/>
       <w:r>
+        <w:rPr>
+          <w:color w:val="FFC000"/>
+        </w:rPr>
         <w:t xml:space="preserve"> in extra Datei verschieben</w:t>
       </w:r>
+      <w:r>
+        <w:rPr>
+          <w:color w:val="FFC000"/>
+        </w:rPr>
+        <w:t xml:space="preserve"> (nicht sinnvoll)</w:t>
+      </w:r>
     </w:p>
     <w:p>
       <w:pPr>
@@ -134,11 +267,9 @@
       <w:r>
         <w:t xml:space="preserve">Lautstärke </w:t>
       </w:r>
-      <w:proofErr w:type="spellStart"/>
-      <w:r>
-        <w:t>aktually</w:t>
-      </w:r>
-      <w:proofErr w:type="spellEnd"/>
+      <w:r>
+        <w:t>tatsächliche?</w:t>
+      </w:r>
     </w:p>
     <w:p>
       <w:pPr>
@@ -198,6 +329,18 @@
       <w:pPr>
         <w:pStyle w:val="Listenabsatz"/>
         <w:numPr>
+          <w:ilvl w:val="1"/>
+          <w:numId w:val="1"/>
+        </w:numPr>
+      </w:pPr>
+      <w:r>
+        <w:t xml:space="preserve">Ideen -&gt; kann erstmal primitiv sein, reicht schon aus </w:t>
+      </w:r>
+    </w:p>
+    <w:p>
+      <w:pPr>
+        <w:pStyle w:val="Listenabsatz"/>
+        <w:numPr>
           <w:ilvl w:val="0"/>
           <w:numId w:val="1"/>
         </w:numPr>
@@ -220,28 +363,66 @@
         </w:numPr>
       </w:pPr>
       <w:r>
+        <w:t xml:space="preserve">Handy </w:t>
+      </w:r>
+      <w:proofErr w:type="spellStart"/>
+      <w:r>
+        <w:t>kompatibilität</w:t>
+      </w:r>
+      <w:proofErr w:type="spellEnd"/>
+    </w:p>
+    <w:p>
+      <w:pPr>
+        <w:pStyle w:val="Listenabsatz"/>
+        <w:numPr>
+          <w:ilvl w:val="0"/>
+          <w:numId w:val="1"/>
+        </w:numPr>
+        <w:rPr>
+          <w:color w:val="41A709"/>
+        </w:rPr>
+      </w:pPr>
+      <w:r>
+        <w:rPr>
+          <w:color w:val="41A709"/>
+        </w:rPr>
         <w:t xml:space="preserve">HTML </w:t>
       </w:r>
       <w:proofErr w:type="spellStart"/>
       <w:r>
+        <w:rPr>
+          <w:color w:val="41A709"/>
+        </w:rPr>
         <w:t>overlay</w:t>
       </w:r>
       <w:proofErr w:type="spellEnd"/>
       <w:r>
+        <w:rPr>
+          <w:color w:val="41A709"/>
+        </w:rPr>
         <w:t xml:space="preserve"> automatisch verblassen lassen, bzw. </w:t>
       </w:r>
       <w:proofErr w:type="spellStart"/>
       <w:proofErr w:type="gramStart"/>
       <w:r>
+        <w:rPr>
+          <w:color w:val="41A709"/>
+        </w:rPr>
         <w:t>hovern</w:t>
       </w:r>
       <w:proofErr w:type="spellEnd"/>
       <w:proofErr w:type="gramEnd"/>
       <w:r>
+        <w:rPr>
+          <w:color w:val="41A709"/>
+        </w:rPr>
         <w:t xml:space="preserve"> wenn visualisiert wird, für den vollen </w:t>
       </w:r>
       <w:proofErr w:type="spellStart"/>
       <w:r>
+        <w:rPr>
+          <w:color w:val="41A709"/>
+        </w:rPr>
         <w:t>geschmack</w:t>
       </w:r>
       <w:proofErr w:type="spellEnd"/>
@@ -272,11 +453,32 @@
         </w:numPr>
       </w:pPr>
       <w:r>
-        <w:t xml:space="preserve">Musik von Spotify oder </w:t>
-      </w:r>
-      <w:proofErr w:type="spellStart"/>
-      <w:r>
-        <w:t>soundcloud</w:t>
+        <w:t>Musik</w:t>
+      </w:r>
+      <w:r>
+        <w:t xml:space="preserve"> Upload Button</w:t>
+      </w:r>
+    </w:p>
+    <w:p>
+      <w:pPr>
+        <w:pStyle w:val="Listenabsatz"/>
+        <w:numPr>
+          <w:ilvl w:val="0"/>
+          <w:numId w:val="1"/>
+        </w:numPr>
+      </w:pPr>
+      <w:r>
+        <w:t>Musik</w:t>
+      </w:r>
+      <w:r>
+        <w:t xml:space="preserve"> von Spotify oder </w:t>
+      </w:r>
+      <w:proofErr w:type="spellStart"/>
+      <w:r>
+        <w:t>S</w:t>
+      </w:r>
+      <w:r>
+        <w:t>oundcloud</w:t>
       </w:r>
       <w:proofErr w:type="spellEnd"/>
       <w:r>

</xml_diff>